<commit_message>
updated class respo doc
</commit_message>
<xml_diff>
--- a/src/main/resources/class-responsibilities.docx
+++ b/src/main/resources/class-responsibilities.docx
@@ -27,7 +27,77 @@
       </w:pPr>
       <w:r>
         <w:rPr/>
-        <w:t>ByteConverter.java</w:t>
+        <w:t>Repository.java</w:t>
+      </w:r>
+    </w:p>
+    <w:p>
+      <w:pPr>
+        <w:pStyle w:val="Normal"/>
+        <w:rPr/>
+      </w:pPr>
+      <w:r>
+        <w:rPr/>
+        <w:t>mqtt/Publisher.java</w:t>
+      </w:r>
+    </w:p>
+    <w:p>
+      <w:pPr>
+        <w:pStyle w:val="Normal"/>
+        <w:rPr/>
+      </w:pPr>
+      <w:r>
+        <w:rPr/>
+        <w:t>mqtt/ByteConverter.java</w:t>
+      </w:r>
+    </w:p>
+    <w:p>
+      <w:pPr>
+        <w:pStyle w:val="Normal"/>
+        <w:rPr/>
+      </w:pPr>
+      <w:r>
+        <w:rPr/>
+        <w:t>mqtt/Subscriber.java</w:t>
+      </w:r>
+    </w:p>
+    <w:p>
+      <w:pPr>
+        <w:pStyle w:val="Normal"/>
+        <w:rPr/>
+      </w:pPr>
+      <w:r>
+        <w:rPr/>
+        <w:t>mqtt/PublishItem.java</w:t>
+      </w:r>
+    </w:p>
+    <w:p>
+      <w:pPr>
+        <w:pStyle w:val="Normal"/>
+        <w:rPr/>
+      </w:pPr>
+      <w:r>
+        <w:rPr/>
+        <w:t>ChoicePanel.java</w:t>
+      </w:r>
+    </w:p>
+    <w:p>
+      <w:pPr>
+        <w:pStyle w:val="Normal"/>
+        <w:rPr/>
+      </w:pPr>
+      <w:r>
+        <w:rPr/>
+        <w:t>User.java</w:t>
+      </w:r>
+    </w:p>
+    <w:p>
+      <w:pPr>
+        <w:pStyle w:val="Normal"/>
+        <w:rPr/>
+      </w:pPr>
+      <w:r>
+        <w:rPr/>
+        <w:t>ChoiceController.java</w:t>
       </w:r>
     </w:p>
     <w:p>
@@ -47,27 +117,67 @@
       </w:pPr>
       <w:r>
         <w:rPr/>
-        <w:t>Room.java</w:t>
-      </w:r>
-    </w:p>
-    <w:p>
-      <w:pPr>
-        <w:pStyle w:val="Normal"/>
-        <w:rPr/>
-      </w:pPr>
-      <w:r>
-        <w:rPr/>
-        <w:t>Subscriber.java</w:t>
-      </w:r>
-    </w:p>
-    <w:p>
-      <w:pPr>
-        <w:pStyle w:val="Normal"/>
-        <w:rPr/>
-      </w:pPr>
-      <w:r>
-        <w:rPr/>
-        <w:t>ChoiceController.java</w:t>
+        <w:t>Vote.java</w:t>
+      </w:r>
+    </w:p>
+    <w:p>
+      <w:pPr>
+        <w:pStyle w:val="Normal"/>
+        <w:rPr/>
+      </w:pPr>
+      <w:r>
+        <w:rPr/>
+        <w:t>JoinRoomController.java</w:t>
+      </w:r>
+    </w:p>
+    <w:p>
+      <w:pPr>
+        <w:pStyle w:val="Normal"/>
+        <w:rPr/>
+      </w:pPr>
+      <w:r>
+        <w:rPr/>
+        <w:t>CreateRoomController.java</w:t>
+      </w:r>
+    </w:p>
+    <w:p>
+      <w:pPr>
+        <w:pStyle w:val="Normal"/>
+        <w:rPr/>
+      </w:pPr>
+      <w:r>
+        <w:rPr/>
+        <w:t>LoginPanel.java</w:t>
+      </w:r>
+    </w:p>
+    <w:p>
+      <w:pPr>
+        <w:pStyle w:val="Normal"/>
+        <w:rPr/>
+      </w:pPr>
+      <w:r>
+        <w:rPr/>
+        <w:t>JoinRoomPanel.java</w:t>
+      </w:r>
+    </w:p>
+    <w:p>
+      <w:pPr>
+        <w:pStyle w:val="Normal"/>
+        <w:rPr/>
+      </w:pPr>
+      <w:r>
+        <w:rPr/>
+        <w:t>TitlePanel.java</w:t>
+      </w:r>
+    </w:p>
+    <w:p>
+      <w:pPr>
+        <w:pStyle w:val="Normal"/>
+        <w:rPr/>
+      </w:pPr>
+      <w:r>
+        <w:rPr/>
+        <w:t>Story.java</w:t>
       </w:r>
     </w:p>
     <w:p>
@@ -78,86 +188,6 @@
       <w:r>
         <w:rPr/>
         <w:t>LoginController.java</w:t>
-      </w:r>
-    </w:p>
-    <w:p>
-      <w:pPr>
-        <w:pStyle w:val="Normal"/>
-        <w:rPr/>
-      </w:pPr>
-      <w:r>
-        <w:rPr/>
-        <w:t>Publisher.java</w:t>
-      </w:r>
-    </w:p>
-    <w:p>
-      <w:pPr>
-        <w:pStyle w:val="Normal"/>
-        <w:rPr/>
-      </w:pPr>
-      <w:r>
-        <w:rPr/>
-        <w:t>User.java</w:t>
-      </w:r>
-    </w:p>
-    <w:p>
-      <w:pPr>
-        <w:pStyle w:val="Normal"/>
-        <w:rPr/>
-      </w:pPr>
-      <w:r>
-        <w:rPr/>
-        <w:t>ChoicePanel.java</w:t>
-      </w:r>
-    </w:p>
-    <w:p>
-      <w:pPr>
-        <w:pStyle w:val="Normal"/>
-        <w:rPr/>
-      </w:pPr>
-      <w:r>
-        <w:rPr/>
-        <w:t>LoginPanel.java</w:t>
-      </w:r>
-    </w:p>
-    <w:p>
-      <w:pPr>
-        <w:pStyle w:val="Normal"/>
-        <w:rPr/>
-      </w:pPr>
-      <w:r>
-        <w:rPr/>
-        <w:t>PublishItem.java</w:t>
-      </w:r>
-    </w:p>
-    <w:p>
-      <w:pPr>
-        <w:pStyle w:val="Normal"/>
-        <w:rPr/>
-      </w:pPr>
-      <w:r>
-        <w:rPr/>
-        <w:t>CreateRoomController.java</w:t>
-      </w:r>
-    </w:p>
-    <w:p>
-      <w:pPr>
-        <w:pStyle w:val="Normal"/>
-        <w:rPr/>
-      </w:pPr>
-      <w:r>
-        <w:rPr/>
-        <w:t>Main.java</w:t>
-      </w:r>
-    </w:p>
-    <w:p>
-      <w:pPr>
-        <w:pStyle w:val="Normal"/>
-        <w:rPr/>
-      </w:pPr>
-      <w:r>
-        <w:rPr/>
-        <w:t xml:space="preserve">Repository.java </w:t>
       </w:r>
     </w:p>
     <w:p>

</xml_diff>